<commit_message>
first commit in ages
</commit_message>
<xml_diff>
--- a/notes/Contact Tracing.docx
+++ b/notes/Contact Tracing.docx
@@ -361,7 +361,14 @@
         <w:rPr>
           <w:sz w:val="24"/>
         </w:rPr>
-        <w:t>Similarly, if contact tracing ε = 1, and c</w:t>
+        <w:t xml:space="preserve">Similarly, if contact tracing ε = 1, and </w:t>
+      </w:r>
+      <w:proofErr w:type="spellStart"/>
+      <w:r>
+        <w:rPr>
+          <w:sz w:val="24"/>
+        </w:rPr>
+        <w:t>c</w:t>
       </w:r>
       <w:r>
         <w:rPr>
@@ -370,11 +377,19 @@
         </w:rPr>
         <w:t>ij</w:t>
       </w:r>
-      <w:r>
-        <w:rPr>
-          <w:sz w:val="24"/>
-        </w:rPr>
-        <w:t xml:space="preserve"> = FALSE, T</w:t>
+      <w:proofErr w:type="spellEnd"/>
+      <w:r>
+        <w:rPr>
+          <w:sz w:val="24"/>
+        </w:rPr>
+        <w:t xml:space="preserve"> = FALSE, </w:t>
+      </w:r>
+      <w:proofErr w:type="spellStart"/>
+      <w:r>
+        <w:rPr>
+          <w:sz w:val="24"/>
+        </w:rPr>
+        <w:t>T</w:t>
       </w:r>
       <w:r>
         <w:rPr>
@@ -383,6 +398,7 @@
         </w:rPr>
         <w:t>ij</w:t>
       </w:r>
+      <w:proofErr w:type="spellEnd"/>
       <w:r>
         <w:rPr>
           <w:sz w:val="24"/>
@@ -419,6 +435,7 @@
           <w:sz w:val="24"/>
         </w:rPr>
       </w:pPr>
+      <w:proofErr w:type="spellStart"/>
       <w:r>
         <w:rPr>
           <w:sz w:val="24"/>
@@ -432,6 +449,7 @@
         </w:rPr>
         <w:t>ij</w:t>
       </w:r>
+      <w:proofErr w:type="spellEnd"/>
       <w:r>
         <w:rPr>
           <w:sz w:val="24"/>
@@ -450,6 +468,7 @@
           <w:sz w:val="24"/>
         </w:rPr>
       </w:pPr>
+      <w:proofErr w:type="spellStart"/>
       <w:r>
         <w:rPr>
           <w:sz w:val="24"/>
@@ -463,6 +482,7 @@
         </w:rPr>
         <w:t>ij</w:t>
       </w:r>
+      <w:proofErr w:type="spellEnd"/>
       <w:r>
         <w:rPr>
           <w:sz w:val="24"/>
@@ -699,7 +719,23 @@
           <w:rFonts w:eastAsiaTheme="minorEastAsia"/>
           <w:sz w:val="36"/>
         </w:rPr>
-        <w:t xml:space="preserve"> is our contact tracing data between i and j</w:t>
+        <w:t xml:space="preserve"> </w:t>
+      </w:r>
+      <w:proofErr w:type="gramStart"/>
+      <w:r>
+        <w:rPr>
+          <w:rFonts w:eastAsiaTheme="minorEastAsia"/>
+          <w:sz w:val="36"/>
+        </w:rPr>
+        <w:t>is</w:t>
+      </w:r>
+      <w:proofErr w:type="gramEnd"/>
+      <w:r>
+        <w:rPr>
+          <w:rFonts w:eastAsiaTheme="minorEastAsia"/>
+          <w:sz w:val="36"/>
+        </w:rPr>
+        <w:t xml:space="preserve"> our contact tracing data between i and j</w:t>
       </w:r>
     </w:p>
     <w:p>
@@ -724,15 +760,31 @@
           <w:rFonts w:eastAsiaTheme="minorEastAsia"/>
           <w:sz w:val="36"/>
         </w:rPr>
-        <w:t xml:space="preserve"> is our parameter, namely the CTD coverage</w:t>
-      </w:r>
-    </w:p>
-    <w:p>
-      <w:pPr>
+        <w:t xml:space="preserve"> </w:t>
+      </w:r>
+      <w:proofErr w:type="gramStart"/>
+      <w:r>
         <w:rPr>
           <w:rFonts w:eastAsiaTheme="minorEastAsia"/>
           <w:sz w:val="36"/>
         </w:rPr>
+        <w:t>is</w:t>
+      </w:r>
+      <w:proofErr w:type="gramEnd"/>
+      <w:r>
+        <w:rPr>
+          <w:rFonts w:eastAsiaTheme="minorEastAsia"/>
+          <w:sz w:val="36"/>
+        </w:rPr>
+        <w:t xml:space="preserve"> our parameter, namely the CTD coverage</w:t>
+      </w:r>
+    </w:p>
+    <w:p>
+      <w:pPr>
+        <w:rPr>
+          <w:rFonts w:eastAsiaTheme="minorEastAsia"/>
+          <w:sz w:val="36"/>
+        </w:rPr>
       </w:pPr>
     </w:p>
     <w:p>
@@ -759,7 +811,15 @@
         <w:t xml:space="preserve">If you have </w:t>
       </w:r>
       <w:r>
-        <w:t>100% coverage and cij = 0, transmission is impossible</w:t>
+        <w:t xml:space="preserve">100% coverage and </w:t>
+      </w:r>
+      <w:proofErr w:type="spellStart"/>
+      <w:r>
+        <w:t>cij</w:t>
+      </w:r>
+      <w:proofErr w:type="spellEnd"/>
+      <w:r>
+        <w:t xml:space="preserve"> = 0, transmission is impossible</w:t>
       </w:r>
     </w:p>
     <w:p>
@@ -771,7 +831,15 @@
         </w:numPr>
       </w:pPr>
       <w:r>
-        <w:t xml:space="preserve">If you have two network both with cij = 1 (if binary) </w:t>
+        <w:t xml:space="preserve">If you have two network both with </w:t>
+      </w:r>
+      <w:proofErr w:type="spellStart"/>
+      <w:r>
+        <w:t>cij</w:t>
+      </w:r>
+      <w:proofErr w:type="spellEnd"/>
+      <w:r>
+        <w:t xml:space="preserve"> = 1 (if binary) </w:t>
       </w:r>
     </w:p>
     <w:p>
@@ -795,7 +863,15 @@
         </w:numPr>
       </w:pPr>
       <w:r>
-        <w:t xml:space="preserve">If coverage &lt; 0.5, cij = 0 will lend </w:t>
+        <w:t xml:space="preserve">If coverage &lt; 0.5, </w:t>
+      </w:r>
+      <w:proofErr w:type="spellStart"/>
+      <w:r>
+        <w:t>cij</w:t>
+      </w:r>
+      <w:proofErr w:type="spellEnd"/>
+      <w:r>
+        <w:t xml:space="preserve"> = 0 will lend </w:t>
       </w:r>
       <w:r>
         <w:rPr>
@@ -804,7 +880,15 @@
         <w:t>more</w:t>
       </w:r>
       <w:r>
-        <w:t xml:space="preserve"> support to a proposed network than if cij = 1</w:t>
+        <w:t xml:space="preserve"> support to a proposed network than if </w:t>
+      </w:r>
+      <w:proofErr w:type="spellStart"/>
+      <w:r>
+        <w:t>cij</w:t>
+      </w:r>
+      <w:proofErr w:type="spellEnd"/>
+      <w:r>
+        <w:t xml:space="preserve"> = 1</w:t>
       </w:r>
     </w:p>
     <w:p>
@@ -815,8 +899,13 @@
           <w:numId w:val="2"/>
         </w:numPr>
       </w:pPr>
-      <w:r>
-        <w:t xml:space="preserve">i.e. a contact trace will </w:t>
+      <w:proofErr w:type="gramStart"/>
+      <w:r>
+        <w:t>i.e</w:t>
+      </w:r>
+      <w:proofErr w:type="gramEnd"/>
+      <w:r>
+        <w:t xml:space="preserve">. a contact trace will </w:t>
       </w:r>
       <w:r>
         <w:rPr>
@@ -885,7 +974,15 @@
         </w:numPr>
       </w:pPr>
       <w:r>
-        <w:t>Number of ij contacts, or single time?</w:t>
+        <w:t xml:space="preserve">Number of </w:t>
+      </w:r>
+      <w:proofErr w:type="spellStart"/>
+      <w:r>
+        <w:t>ij</w:t>
+      </w:r>
+      <w:proofErr w:type="spellEnd"/>
+      <w:r>
+        <w:t xml:space="preserve"> contacts, or single time?</w:t>
       </w:r>
     </w:p>
     <w:p>
@@ -930,8 +1027,13 @@
         <w:t xml:space="preserve">at some point </w:t>
       </w:r>
       <w:r>
-        <w:t>will increase likelihood of Tij</w:t>
-      </w:r>
+        <w:t xml:space="preserve">will increase likelihood of </w:t>
+      </w:r>
+      <w:proofErr w:type="spellStart"/>
+      <w:r>
+        <w:t>Tij</w:t>
+      </w:r>
+      <w:proofErr w:type="spellEnd"/>
     </w:p>
     <w:p>
       <w:pPr>
@@ -1014,7 +1116,15 @@
         </w:numPr>
       </w:pPr>
       <w:r>
-        <w:t>If coverage &lt; 0.5, will that mean we include networks with minimal cij = 1, meaning contact tracing reduces the likelihood of assigning transmission?</w:t>
+        <w:t xml:space="preserve">If coverage &lt; 0.5, will that mean we include networks with minimal </w:t>
+      </w:r>
+      <w:proofErr w:type="spellStart"/>
+      <w:r>
+        <w:t>cij</w:t>
+      </w:r>
+      <w:proofErr w:type="spellEnd"/>
+      <w:r>
+        <w:t xml:space="preserve"> = 1, meaning contact tracing reduces the likelihood of assigning transmission?</w:t>
       </w:r>
     </w:p>
     <w:p>
@@ -1026,7 +1136,28 @@
         </w:numPr>
       </w:pPr>
       <w:r>
-        <w:t>Or will cij  = 1 mean we will choose coverage &gt; 0.5 and lend support to networks with maximal cij = 1?</w:t>
+        <w:t xml:space="preserve">Or will </w:t>
+      </w:r>
+      <w:proofErr w:type="spellStart"/>
+      <w:proofErr w:type="gramStart"/>
+      <w:r>
+        <w:t>cij</w:t>
+      </w:r>
+      <w:proofErr w:type="spellEnd"/>
+      <w:r>
+        <w:t xml:space="preserve">  =</w:t>
+      </w:r>
+      <w:proofErr w:type="gramEnd"/>
+      <w:r>
+        <w:t xml:space="preserve"> 1 mean we will choose coverage &gt; 0.5 and lend support to networks with maximal </w:t>
+      </w:r>
+      <w:proofErr w:type="spellStart"/>
+      <w:r>
+        <w:t>cij</w:t>
+      </w:r>
+      <w:proofErr w:type="spellEnd"/>
+      <w:r>
+        <w:t xml:space="preserve"> = 1?</w:t>
       </w:r>
     </w:p>
     <w:p>
@@ -1071,8 +1202,13 @@
         <w:t xml:space="preserve">lend support to a case </w:t>
       </w:r>
       <w:r>
-        <w:t>that has positive cij</w:t>
-      </w:r>
+        <w:t xml:space="preserve">that has positive </w:t>
+      </w:r>
+      <w:proofErr w:type="spellStart"/>
+      <w:r>
+        <w:t>cij</w:t>
+      </w:r>
+      <w:proofErr w:type="spellEnd"/>
     </w:p>
     <w:p/>
     <w:p>
@@ -1084,7 +1220,15 @@
         </w:numPr>
       </w:pPr>
       <w:r>
-        <w:t>If we have dated, counted ij contacts</w:t>
+        <w:t xml:space="preserve">If we have dated, counted </w:t>
+      </w:r>
+      <w:proofErr w:type="spellStart"/>
+      <w:r>
+        <w:t>ij</w:t>
+      </w:r>
+      <w:proofErr w:type="spellEnd"/>
+      <w:r>
+        <w:t xml:space="preserve"> contacts</w:t>
       </w:r>
     </w:p>
     <w:p>
@@ -1170,8 +1314,21 @@
           <w:numId w:val="2"/>
         </w:numPr>
       </w:pPr>
-      <w:r>
-        <w:t>Ctd describes the number incoming and outgoing contacts from the time window Tcj (start of tracing) to time of Notification</w:t>
+      <w:proofErr w:type="spellStart"/>
+      <w:r>
+        <w:t>Ctd</w:t>
+      </w:r>
+      <w:proofErr w:type="spellEnd"/>
+      <w:r>
+        <w:t xml:space="preserve"> describes the number incoming and outgoing contacts from the time window </w:t>
+      </w:r>
+      <w:proofErr w:type="spellStart"/>
+      <w:r>
+        <w:t>Tcj</w:t>
+      </w:r>
+      <w:proofErr w:type="spellEnd"/>
+      <w:r>
+        <w:t xml:space="preserve"> (start of tracing) to time of Notification</w:t>
       </w:r>
     </w:p>
     <w:p>
@@ -1183,7 +1340,11 @@
         </w:numPr>
       </w:pPr>
       <w:r>
-        <w:t>Bottom line is essentially the f function from outbreaker (categorised into individuals that have been “detected” (N) before T</w:t>
+        <w:t xml:space="preserve">Bottom line is essentially the f function from outbreaker (categorised into individuals that have been “detected” (N) before </w:t>
+      </w:r>
+      <w:proofErr w:type="spellStart"/>
+      <w:r>
+        <w:t>T</w:t>
       </w:r>
       <w:r>
         <w:rPr>
@@ -1191,6 +1352,7 @@
         </w:rPr>
         <w:t>obvs</w:t>
       </w:r>
+      <w:proofErr w:type="spellEnd"/>
       <w:r>
         <w:t xml:space="preserve"> and after)</w:t>
       </w:r>
@@ -1205,7 +1367,15 @@
       </w:pPr>
       <w:r>
         <w:lastRenderedPageBreak/>
-        <w:t>p is defined as the probability of infection between a Cij contact</w:t>
+        <w:t xml:space="preserve">p is defined as the probability of infection between a </w:t>
+      </w:r>
+      <w:proofErr w:type="spellStart"/>
+      <w:r>
+        <w:t>Cij</w:t>
+      </w:r>
+      <w:proofErr w:type="spellEnd"/>
+      <w:r>
+        <w:t xml:space="preserve"> contact</w:t>
       </w:r>
     </w:p>
     <w:p>
@@ -1241,7 +1411,15 @@
         </w:numPr>
       </w:pPr>
       <w:r>
-        <w:t xml:space="preserve">We are integrating this Z-term over the temporal CTD data, describing the “number of contacts that have occurred between infected individuals i and j along network k up to time t” </w:t>
+        <w:t xml:space="preserve">We are integrating this Z-term over the temporal CTD data, describing the “number of contacts that have occurred between infected individuals </w:t>
+      </w:r>
+      <w:proofErr w:type="spellStart"/>
+      <w:r>
+        <w:t>i</w:t>
+      </w:r>
+      <w:proofErr w:type="spellEnd"/>
+      <w:r>
+        <w:t xml:space="preserve"> and j along network k up to time t” </w:t>
       </w:r>
     </w:p>
     <w:p/>
@@ -1265,8 +1443,21 @@
     </w:p>
     <w:p>
       <w:r>
-        <w:t>We want our support lent to be weighted by the coverage; if we have high coverage, we want to provide support against a network if it doesn’t incorporate cij, and lend support for networks that are aligned with cij</w:t>
-      </w:r>
+        <w:t xml:space="preserve">We want our support lent to be weighted by the coverage; if we have high coverage, we want to provide support against a network if it doesn’t incorporate </w:t>
+      </w:r>
+      <w:proofErr w:type="spellStart"/>
+      <w:r>
+        <w:t>cij</w:t>
+      </w:r>
+      <w:proofErr w:type="spellEnd"/>
+      <w:r>
+        <w:t xml:space="preserve">, and lend support for networks that are aligned with </w:t>
+      </w:r>
+      <w:proofErr w:type="spellStart"/>
+      <w:r>
+        <w:t>cij</w:t>
+      </w:r>
+      <w:proofErr w:type="spellEnd"/>
     </w:p>
     <w:p>
       <w:r>
@@ -1276,20 +1467,52 @@
         <w:t>But</w:t>
       </w:r>
       <w:r>
-        <w:t>, cij = 1 should always be &gt; cij = 0</w:t>
+        <w:t xml:space="preserve">, </w:t>
+      </w:r>
+      <w:proofErr w:type="spellStart"/>
+      <w:r>
+        <w:t>cij</w:t>
+      </w:r>
+      <w:proofErr w:type="spellEnd"/>
+      <w:r>
+        <w:t xml:space="preserve"> = 1 should always be &gt; </w:t>
+      </w:r>
+      <w:proofErr w:type="spellStart"/>
+      <w:r>
+        <w:t>cij</w:t>
+      </w:r>
+      <w:proofErr w:type="spellEnd"/>
+      <w:r>
+        <w:t xml:space="preserve"> = 0</w:t>
       </w:r>
     </w:p>
     <w:p/>
     <w:p/>
     <w:p>
       <w:r>
-        <w:t>What do we want to happen if coverage goes down, and cij = 1?</w:t>
+        <w:t xml:space="preserve">What do we want to happen if coverage goes down, and </w:t>
+      </w:r>
+      <w:proofErr w:type="spellStart"/>
+      <w:r>
+        <w:t>cij</w:t>
+      </w:r>
+      <w:proofErr w:type="spellEnd"/>
+      <w:r>
+        <w:t xml:space="preserve"> = 1?</w:t>
       </w:r>
     </w:p>
     <w:p>
       <w:r>
         <w:tab/>
-        <w:t xml:space="preserve">The likelihood of cij being 1 should go down, because it becomes less likely to observe </w:t>
+        <w:t xml:space="preserve">The likelihood of </w:t>
+      </w:r>
+      <w:proofErr w:type="spellStart"/>
+      <w:r>
+        <w:t>cij</w:t>
+      </w:r>
+      <w:proofErr w:type="spellEnd"/>
+      <w:r>
+        <w:t xml:space="preserve"> being 1 should go down, because it becomes less likely to observe </w:t>
       </w:r>
     </w:p>
     <w:p/>
@@ -1300,19 +1523,51 @@
     </w:p>
     <w:p>
       <w:r>
-        <w:t>We want the cij = 1 to always lend support over cij = 0</w:t>
-      </w:r>
-    </w:p>
-    <w:p>
-      <w:r>
-        <w:t>We want cij = 0 to provide support against that transmission, but less if coverage goes down</w:t>
+        <w:t xml:space="preserve">We want the </w:t>
+      </w:r>
+      <w:proofErr w:type="spellStart"/>
+      <w:r>
+        <w:t>cij</w:t>
+      </w:r>
+      <w:proofErr w:type="spellEnd"/>
+      <w:r>
+        <w:t xml:space="preserve"> = 1 to always lend support over </w:t>
+      </w:r>
+      <w:proofErr w:type="spellStart"/>
+      <w:r>
+        <w:t>cij</w:t>
+      </w:r>
+      <w:proofErr w:type="spellEnd"/>
+      <w:r>
+        <w:t xml:space="preserve"> = 0</w:t>
+      </w:r>
+    </w:p>
+    <w:p>
+      <w:r>
+        <w:t xml:space="preserve">We want </w:t>
+      </w:r>
+      <w:proofErr w:type="spellStart"/>
+      <w:r>
+        <w:t>cij</w:t>
+      </w:r>
+      <w:proofErr w:type="spellEnd"/>
+      <w:r>
+        <w:t xml:space="preserve"> = 0 to provide support against that transmission, but less if coverage goes down</w:t>
       </w:r>
     </w:p>
     <w:p/>
     <w:p/>
     <w:p>
       <w:r>
-        <w:t>If coverage = 1 and cij = 0, p = 0</w:t>
+        <w:t xml:space="preserve">If coverage = 1 and </w:t>
+      </w:r>
+      <w:proofErr w:type="spellStart"/>
+      <w:r>
+        <w:t>cij</w:t>
+      </w:r>
+      <w:proofErr w:type="spellEnd"/>
+      <w:r>
+        <w:t xml:space="preserve"> = 0, p = 0</w:t>
       </w:r>
     </w:p>
     <w:p>
@@ -1323,7 +1578,16 @@
     <w:p>
       <w:r>
         <w:tab/>
-        <w:t xml:space="preserve">cij = 1 </w:t>
+      </w:r>
+      <w:proofErr w:type="spellStart"/>
+      <w:proofErr w:type="gramStart"/>
+      <w:r>
+        <w:t>cij</w:t>
+      </w:r>
+      <w:proofErr w:type="spellEnd"/>
+      <w:proofErr w:type="gramEnd"/>
+      <w:r>
+        <w:t xml:space="preserve"> = 1 </w:t>
       </w:r>
     </w:p>
     <w:p/>
@@ -1332,17 +1596,388 @@
     <w:p/>
     <w:p>
       <w:r>
-        <w:t>Check how you simulate contact data from simOutbreak</w:t>
+        <w:t xml:space="preserve">Check how you simulate contact data from </w:t>
+      </w:r>
+      <w:proofErr w:type="spellStart"/>
+      <w:r>
+        <w:t>simOutbreak</w:t>
+      </w:r>
+      <w:proofErr w:type="spellEnd"/>
+    </w:p>
+    <w:p>
+      <w:pPr>
+        <w:rPr>
+          <w:b/>
+        </w:rPr>
+      </w:pPr>
+    </w:p>
+    <w:p>
+      <w:pPr>
+        <w:rPr>
+          <w:b/>
+        </w:rPr>
+      </w:pPr>
+      <w:proofErr w:type="spellStart"/>
+      <w:r>
+        <w:rPr>
+          <w:b/>
+        </w:rPr>
+        <w:lastRenderedPageBreak/>
+        <w:t>expand.grid</w:t>
+      </w:r>
+      <w:proofErr w:type="spellEnd"/>
+    </w:p>
+    <w:p>
+      <w:pPr>
+        <w:rPr>
+          <w:b/>
+        </w:rPr>
+      </w:pPr>
+      <w:proofErr w:type="gramStart"/>
+      <w:r>
+        <w:rPr>
+          <w:b/>
+        </w:rPr>
+        <w:t>sort</w:t>
+      </w:r>
+      <w:proofErr w:type="gramEnd"/>
+      <w:r>
+        <w:rPr>
+          <w:b/>
+        </w:rPr>
+        <w:t xml:space="preserve"> out the double contacts</w:t>
+      </w:r>
+    </w:p>
+    <w:p>
+      <w:pPr>
+        <w:rPr>
+          <w:b/>
+        </w:rPr>
+      </w:pPr>
+      <w:r>
+        <w:rPr>
+          <w:b/>
+        </w:rPr>
+        <w:t xml:space="preserve">Now we use chi and eps </w:t>
+      </w:r>
+    </w:p>
+    <w:p>
+      <w:pPr>
+        <w:rPr>
+          <w:b/>
+        </w:rPr>
+      </w:pPr>
+      <w:r>
+        <w:rPr>
+          <w:b/>
+        </w:rPr>
+        <w:t xml:space="preserve">Chi is the probability of false positive </w:t>
+      </w:r>
+      <w:r>
+        <w:rPr>
+          <w:b/>
+        </w:rPr>
+        <w:t xml:space="preserve">/ or relative probability of </w:t>
+      </w:r>
+      <w:proofErr w:type="spellStart"/>
+      <w:r>
+        <w:rPr>
+          <w:b/>
+        </w:rPr>
+        <w:t>cij</w:t>
+      </w:r>
+      <w:proofErr w:type="spellEnd"/>
+      <w:r>
+        <w:rPr>
+          <w:b/>
+        </w:rPr>
+        <w:t xml:space="preserve"> | infection vs </w:t>
+      </w:r>
+      <w:proofErr w:type="spellStart"/>
+      <w:r>
+        <w:rPr>
+          <w:b/>
+        </w:rPr>
+        <w:t>cij</w:t>
+      </w:r>
+      <w:proofErr w:type="spellEnd"/>
+      <w:r>
+        <w:rPr>
+          <w:b/>
+        </w:rPr>
+        <w:t xml:space="preserve"> | no infection</w:t>
+      </w:r>
+    </w:p>
+    <w:p>
+      <w:pPr>
+        <w:rPr>
+          <w:b/>
+        </w:rPr>
+      </w:pPr>
+    </w:p>
+    <w:p>
+      <w:pPr>
+        <w:rPr>
+          <w:b/>
+        </w:rPr>
+      </w:pPr>
+      <w:r>
+        <w:rPr>
+          <w:b/>
+        </w:rPr>
+        <w:t>X is 1 for infectious contact and &lt; 1 for non-infectious contact</w:t>
+      </w:r>
+    </w:p>
+    <w:p>
+      <w:pPr>
+        <w:rPr>
+          <w:b/>
+        </w:rPr>
+      </w:pPr>
+      <w:r>
+        <w:rPr>
+          <w:b/>
+        </w:rPr>
+        <w:tab/>
+        <w:t xml:space="preserve">It is good our test is at identifying a positive  </w:t>
+      </w:r>
+    </w:p>
+    <w:p>
+      <w:pPr>
+        <w:rPr>
+          <w:b/>
+        </w:rPr>
+      </w:pPr>
+      <w:proofErr w:type="spellStart"/>
+      <w:r>
+        <w:rPr>
+          <w:b/>
+        </w:rPr>
+        <w:t>Xsi</w:t>
+      </w:r>
+      <w:proofErr w:type="spellEnd"/>
+      <w:r>
+        <w:rPr>
+          <w:b/>
+        </w:rPr>
+        <w:t xml:space="preserve"> is false positive (1-specifity)</w:t>
+      </w:r>
+    </w:p>
+    <w:p>
+      <w:pPr>
+        <w:rPr>
+          <w:b/>
+        </w:rPr>
+      </w:pPr>
+      <w:r>
+        <w:rPr>
+          <w:b/>
+        </w:rPr>
+        <w:tab/>
+      </w:r>
+    </w:p>
+    <w:p>
+      <w:pPr>
+        <w:rPr>
+          <w:b/>
+        </w:rPr>
+      </w:pPr>
+      <w:r>
+        <w:rPr>
+          <w:b/>
+        </w:rPr>
+        <w:t xml:space="preserve">Write the </w:t>
+      </w:r>
+      <w:r>
+        <w:rPr>
+          <w:b/>
+        </w:rPr>
+        <w:t>maths up</w:t>
+      </w:r>
+    </w:p>
+    <w:p>
+      <w:pPr>
+        <w:rPr>
+          <w:b/>
+        </w:rPr>
+      </w:pPr>
+      <w:r>
+        <w:rPr>
+          <w:b/>
+        </w:rPr>
+        <w:t>Write it in R</w:t>
+      </w:r>
+    </w:p>
+    <w:p>
+      <w:pPr>
+        <w:rPr>
+          <w:b/>
+        </w:rPr>
+      </w:pPr>
+      <w:r>
+        <w:rPr>
+          <w:b/>
+        </w:rPr>
+        <w:t>Make it a function</w:t>
+      </w:r>
+    </w:p>
+    <w:p>
+      <w:pPr>
+        <w:rPr>
+          <w:b/>
+        </w:rPr>
+      </w:pPr>
+      <w:r>
+        <w:rPr>
+          <w:b/>
+        </w:rPr>
+        <w:t>Generate graphs to illustrate</w:t>
+      </w:r>
+    </w:p>
+    <w:p>
+      <w:pPr>
+        <w:rPr>
+          <w:b/>
+        </w:rPr>
+      </w:pPr>
+      <w:r>
+        <w:rPr>
+          <w:b/>
+        </w:rPr>
+        <w:t>If we remove some of the nodes (</w:t>
+      </w:r>
+      <w:proofErr w:type="spellStart"/>
+      <w:r>
+        <w:rPr>
+          <w:b/>
+        </w:rPr>
+        <w:t>ie</w:t>
+      </w:r>
+      <w:proofErr w:type="spellEnd"/>
+      <w:r>
+        <w:rPr>
+          <w:b/>
+        </w:rPr>
+        <w:t xml:space="preserve"> number of generations &gt; 1)</w:t>
+      </w:r>
+    </w:p>
+    <w:p>
+      <w:pPr>
+        <w:rPr>
+          <w:b/>
+        </w:rPr>
+      </w:pPr>
+      <w:r>
+        <w:rPr>
+          <w:b/>
+        </w:rPr>
+        <w:t xml:space="preserve">Have a matrix to represent </w:t>
+      </w:r>
+      <w:r>
+        <w:rPr>
+          <w:b/>
+        </w:rPr>
+        <w:t>CTD</w:t>
+      </w:r>
+    </w:p>
+    <w:p>
+      <w:pPr>
+        <w:rPr>
+          <w:b/>
+        </w:rPr>
+      </w:pPr>
+    </w:p>
+    <w:p>
+      <w:pPr>
+        <w:rPr>
+          <w:b/>
+        </w:rPr>
+      </w:pPr>
+    </w:p>
+    <w:p>
+      <w:pPr>
+        <w:rPr>
+          <w:b/>
+        </w:rPr>
+      </w:pPr>
+      <w:r>
+        <w:rPr>
+          <w:b/>
+        </w:rPr>
+        <w:t>Methods:</w:t>
+      </w:r>
+    </w:p>
+    <w:p>
+      <w:pPr>
+        <w:rPr>
+          <w:b/>
+        </w:rPr>
+      </w:pPr>
+      <w:r>
+        <w:rPr>
+          <w:b/>
+        </w:rPr>
+        <w:t xml:space="preserve">How do </w:t>
+      </w:r>
+      <w:proofErr w:type="gramStart"/>
+      <w:r>
+        <w:rPr>
+          <w:b/>
+        </w:rPr>
+        <w:t>we</w:t>
+      </w:r>
+      <w:proofErr w:type="gramEnd"/>
+      <w:r>
+        <w:rPr>
+          <w:b/>
+        </w:rPr>
+        <w:t xml:space="preserve"> model contacts</w:t>
+      </w:r>
+    </w:p>
+    <w:p>
+      <w:pPr>
+        <w:rPr>
+          <w:b/>
+        </w:rPr>
+      </w:pPr>
+      <w:r>
+        <w:rPr>
+          <w:b/>
+        </w:rPr>
+        <w:t>How we write it as a likelihood model</w:t>
+      </w:r>
+    </w:p>
+    <w:p>
+      <w:pPr>
+        <w:rPr>
+          <w:b/>
+        </w:rPr>
+      </w:pPr>
+    </w:p>
+    <w:p>
+      <w:pPr>
+        <w:rPr>
+          <w:b/>
+        </w:rPr>
+      </w:pPr>
+      <w:proofErr w:type="spellStart"/>
+      <w:proofErr w:type="gramStart"/>
+      <w:r>
+        <w:rPr>
+          <w:b/>
+        </w:rPr>
+        <w:t>visNetwork</w:t>
+      </w:r>
+      <w:proofErr w:type="spellEnd"/>
+      <w:proofErr w:type="gramEnd"/>
+      <w:r>
+        <w:rPr>
+          <w:b/>
+        </w:rPr>
+        <w:t xml:space="preserve"> for plotting networks</w:t>
       </w:r>
       <w:bookmarkStart w:id="0" w:name="_GoBack"/>
       <w:bookmarkEnd w:id="0"/>
-    </w:p>
-    <w:p>
-      <w:pPr>
-        <w:rPr>
-          <w:b/>
-        </w:rPr>
-      </w:pPr>
     </w:p>
     <w:sectPr>
       <w:pgSz w:w="11906" w:h="16838"/>

</xml_diff>